<commit_message>
RRT 13. Tétel módosítva
Az utolsó témakör a 14-esben van már
</commit_message>
<xml_diff>
--- a/RRT/13.docx
+++ b/RRT/13.docx
@@ -31,7 +31,23 @@
           <w:rFonts w:cs="Times New Roman"/>
           <w:lang w:eastAsia="hu-HU"/>
         </w:rPr>
-        <w:t>Szabályozási feladatok robotokban. Áramkorlátozás, nyomatékszabályozás, áramszabályozás, szögsebesség (fordulatszám) szabályozás, lökésmentes indítás</w:t>
+        <w:t xml:space="preserve">Szabályozási feladatok robotokban. Áramkorlátozás, nyomatékszabályozás, áramszabályozás, szögsebesség (fordulatszám) szabályozás, </w:t>
+      </w:r>
+      <w:proofErr w:type="gramStart"/>
+      <w:r>
+        <w:rPr>
+          <w:rFonts w:cs="Times New Roman"/>
+          <w:lang w:eastAsia="hu-HU"/>
+        </w:rPr>
+        <w:t>pozíció</w:t>
+      </w:r>
+      <w:proofErr w:type="gramEnd"/>
+      <w:r>
+        <w:rPr>
+          <w:rFonts w:cs="Times New Roman"/>
+          <w:lang w:eastAsia="hu-HU"/>
+        </w:rPr>
+        <w:t>szabályozás.</w:t>
       </w:r>
     </w:p>
     <w:p>
@@ -55,12 +71,21 @@
           <w:lang w:eastAsia="hu-HU"/>
         </w:rPr>
       </w:pPr>
+      <w:proofErr w:type="spellStart"/>
       <w:r>
         <w:rPr>
           <w:rFonts w:cs="Times New Roman"/>
           <w:lang w:eastAsia="hu-HU"/>
         </w:rPr>
-        <w:t>Feszültségvezérelt szervomotor armatúra árama alapjel ugrás hatására nagy értéket vehet fel</w:t>
+        <w:t>Feszültségvezérelt</w:t>
+      </w:r>
+      <w:proofErr w:type="spellEnd"/>
+      <w:r>
+        <w:rPr>
+          <w:rFonts w:cs="Times New Roman"/>
+          <w:lang w:eastAsia="hu-HU"/>
+        </w:rPr>
+        <w:t xml:space="preserve"> szervomotor armatúra árama alapjel ugrás hatására nagy értéket vehet fel</w:t>
       </w:r>
     </w:p>
     <w:p>
@@ -142,13 +167,29 @@
           <w:rFonts w:cs="Times New Roman"/>
           <w:lang w:eastAsia="hu-HU"/>
         </w:rPr>
-        <w:t>Negatív visszacsatoláson az armatúraáramról dead-zone / érzéketlenségi küszöb</w:t>
-      </w:r>
+        <w:t xml:space="preserve">Negatív visszacsatoláson az armatúraáramról </w:t>
+      </w:r>
+      <w:proofErr w:type="spellStart"/>
       <w:r>
         <w:rPr>
           <w:rFonts w:cs="Times New Roman"/>
           <w:lang w:eastAsia="hu-HU"/>
         </w:rPr>
+        <w:t>dead-zone</w:t>
+      </w:r>
+      <w:proofErr w:type="spellEnd"/>
+      <w:r>
+        <w:rPr>
+          <w:rFonts w:cs="Times New Roman"/>
+          <w:lang w:eastAsia="hu-HU"/>
+        </w:rPr>
+        <w:t xml:space="preserve"> / érzéketlenségi küszöb</w:t>
+      </w:r>
+      <w:r>
+        <w:rPr>
+          <w:rFonts w:cs="Times New Roman"/>
+          <w:lang w:eastAsia="hu-HU"/>
+        </w:rPr>
         <w:t>, aminek az értéke adja meg a korlátozás értékét (időben eltolás)</w:t>
       </w:r>
     </w:p>
@@ -164,7 +205,23 @@
           <w:rFonts w:cs="Times New Roman"/>
           <w:lang w:eastAsia="hu-HU"/>
         </w:rPr>
-        <w:t>A teljesítményerősítő részeként analóg áramkörökkel építik</w:t>
+        <w:t xml:space="preserve">A teljesítményerősítő részeként </w:t>
+      </w:r>
+      <w:proofErr w:type="gramStart"/>
+      <w:r>
+        <w:rPr>
+          <w:rFonts w:cs="Times New Roman"/>
+          <w:lang w:eastAsia="hu-HU"/>
+        </w:rPr>
+        <w:t>analóg</w:t>
+      </w:r>
+      <w:proofErr w:type="gramEnd"/>
+      <w:r>
+        <w:rPr>
+          <w:rFonts w:cs="Times New Roman"/>
+          <w:lang w:eastAsia="hu-HU"/>
+        </w:rPr>
+        <w:t xml:space="preserve"> áramkörökkel építik</w:t>
       </w:r>
     </w:p>
     <w:p>
@@ -363,7 +420,39 @@
           <w:rFonts w:eastAsia="Times New Roman" w:cs="Times New Roman"/>
           <w:lang w:eastAsia="hu-HU"/>
         </w:rPr>
-        <w:t>Villamos időállandó := Szabályozó integrálási időállandója (~ 1-10 msec)</w:t>
+        <w:t xml:space="preserve">Villamos </w:t>
+      </w:r>
+      <w:proofErr w:type="gramStart"/>
+      <w:r>
+        <w:rPr>
+          <w:rFonts w:eastAsia="Times New Roman" w:cs="Times New Roman"/>
+          <w:lang w:eastAsia="hu-HU"/>
+        </w:rPr>
+        <w:t>időállandó :</w:t>
+      </w:r>
+      <w:proofErr w:type="gramEnd"/>
+      <w:r>
+        <w:rPr>
+          <w:rFonts w:eastAsia="Times New Roman" w:cs="Times New Roman"/>
+          <w:lang w:eastAsia="hu-HU"/>
+        </w:rPr>
+        <w:t xml:space="preserve">= Szabályozó integrálási időállandója (~ 1-10 </w:t>
+      </w:r>
+      <w:proofErr w:type="spellStart"/>
+      <w:r>
+        <w:rPr>
+          <w:rFonts w:eastAsia="Times New Roman" w:cs="Times New Roman"/>
+          <w:lang w:eastAsia="hu-HU"/>
+        </w:rPr>
+        <w:t>msec</w:t>
+      </w:r>
+      <w:proofErr w:type="spellEnd"/>
+      <w:r>
+        <w:rPr>
+          <w:rFonts w:eastAsia="Times New Roman" w:cs="Times New Roman"/>
+          <w:lang w:eastAsia="hu-HU"/>
+        </w:rPr>
+        <w:t>)</w:t>
       </w:r>
     </w:p>
     <w:p>
@@ -380,7 +469,23 @@
           <w:rFonts w:eastAsia="Times New Roman" w:cs="Times New Roman"/>
           <w:lang w:eastAsia="hu-HU"/>
         </w:rPr>
-        <w:t>Ekkor az áramszabályozás a motor villamos időállandóját 1/kc arányban csökkenti</w:t>
+        <w:t>Ekkor az áramszabályozás a motor villamos időállandóját 1/</w:t>
+      </w:r>
+      <w:proofErr w:type="spellStart"/>
+      <w:r>
+        <w:rPr>
+          <w:rFonts w:eastAsia="Times New Roman" w:cs="Times New Roman"/>
+          <w:lang w:eastAsia="hu-HU"/>
+        </w:rPr>
+        <w:t>kc</w:t>
+      </w:r>
+      <w:proofErr w:type="spellEnd"/>
+      <w:r>
+        <w:rPr>
+          <w:rFonts w:eastAsia="Times New Roman" w:cs="Times New Roman"/>
+          <w:lang w:eastAsia="hu-HU"/>
+        </w:rPr>
+        <w:t xml:space="preserve"> arányban csökkenti</w:t>
       </w:r>
     </w:p>
     <w:p>
@@ -397,7 +502,23 @@
           <w:rFonts w:eastAsia="Times New Roman" w:cs="Times New Roman"/>
           <w:lang w:eastAsia="hu-HU"/>
         </w:rPr>
-        <w:t xml:space="preserve">A szögsebesség arányos az indukált feszültséggel </w:t>
+        <w:t xml:space="preserve">A szögsebesség arányos az </w:t>
+      </w:r>
+      <w:proofErr w:type="gramStart"/>
+      <w:r>
+        <w:rPr>
+          <w:rFonts w:eastAsia="Times New Roman" w:cs="Times New Roman"/>
+          <w:lang w:eastAsia="hu-HU"/>
+        </w:rPr>
+        <w:t>indukált</w:t>
+      </w:r>
+      <w:proofErr w:type="gramEnd"/>
+      <w:r>
+        <w:rPr>
+          <w:rFonts w:eastAsia="Times New Roman" w:cs="Times New Roman"/>
+          <w:lang w:eastAsia="hu-HU"/>
+        </w:rPr>
+        <w:t xml:space="preserve"> feszültséggel </w:t>
       </w:r>
       <w:r>
         <w:rPr>
@@ -427,7 +548,23 @@
           <w:rFonts w:eastAsia="Times New Roman"/>
           <w:lang w:eastAsia="hu-HU"/>
         </w:rPr>
-        <w:t>Szögsebesség (fordulatszám szabályozás)</w:t>
+        <w:t xml:space="preserve">Szögsebesség </w:t>
+      </w:r>
+      <w:proofErr w:type="gramStart"/>
+      <w:r>
+        <w:rPr>
+          <w:rFonts w:eastAsia="Times New Roman"/>
+          <w:lang w:eastAsia="hu-HU"/>
+        </w:rPr>
+        <w:t>(fordulatszám</w:t>
+      </w:r>
+      <w:proofErr w:type="gramEnd"/>
+      <w:r>
+        <w:rPr>
+          <w:rFonts w:eastAsia="Times New Roman"/>
+          <w:lang w:eastAsia="hu-HU"/>
+        </w:rPr>
+        <w:t xml:space="preserve"> szabályozás)</w:t>
       </w:r>
     </w:p>
     <w:p>
@@ -487,7 +624,23 @@
           <w:rFonts w:eastAsia="Times New Roman" w:cs="Times New Roman"/>
           <w:lang w:eastAsia="hu-HU"/>
         </w:rPr>
-        <w:t>Bode-diagram segítségével megtervezhető (ehhez kell a feszültségvezérelt motor átviteli függvényének időállandós alakja)</w:t>
+        <w:t xml:space="preserve">Bode-diagram segítségével megtervezhető (ehhez kell a </w:t>
+      </w:r>
+      <w:proofErr w:type="spellStart"/>
+      <w:r>
+        <w:rPr>
+          <w:rFonts w:eastAsia="Times New Roman" w:cs="Times New Roman"/>
+          <w:lang w:eastAsia="hu-HU"/>
+        </w:rPr>
+        <w:t>feszültségvezérelt</w:t>
+      </w:r>
+      <w:proofErr w:type="spellEnd"/>
+      <w:r>
+        <w:rPr>
+          <w:rFonts w:eastAsia="Times New Roman" w:cs="Times New Roman"/>
+          <w:lang w:eastAsia="hu-HU"/>
+        </w:rPr>
+        <w:t xml:space="preserve"> motor átviteli függvényének időállandós alakja)</w:t>
       </w:r>
     </w:p>
     <w:p>
@@ -504,6 +657,7 @@
           <w:lang w:eastAsia="hu-HU"/>
         </w:rPr>
       </w:pPr>
+      <w:proofErr w:type="gramStart"/>
       <w:r>
         <w:rPr>
           <w:rFonts w:eastAsia="Times New Roman" w:cs="Times New Roman"/>
@@ -511,7 +665,17 @@
           <w:bCs/>
           <w:lang w:eastAsia="hu-HU"/>
         </w:rPr>
-        <w:t>Kaszkád szabályozás: szögsebesség szabályozás alárendelt áramszabályozással</w:t>
+        <w:t>Kaszkád szabályozás</w:t>
+      </w:r>
+      <w:proofErr w:type="gramEnd"/>
+      <w:r>
+        <w:rPr>
+          <w:rFonts w:eastAsia="Times New Roman" w:cs="Times New Roman"/>
+          <w:b/>
+          <w:bCs/>
+          <w:lang w:eastAsia="hu-HU"/>
+        </w:rPr>
+        <w:t>: szögsebesség szabályozás alárendelt áramszabályozással</w:t>
       </w:r>
     </w:p>
     <w:p>
@@ -528,7 +692,23 @@
           <w:rFonts w:eastAsia="Times New Roman" w:cs="Times New Roman"/>
           <w:lang w:eastAsia="hu-HU"/>
         </w:rPr>
-        <w:t>Áramszabályozás a belső körben, aminek eredője egytárolós integráló. (aminek az időállandója 0,8 msec)</w:t>
+        <w:t xml:space="preserve">Áramszabályozás a belső körben, aminek eredője egytárolós integráló. (aminek az időállandója 0,8 </w:t>
+      </w:r>
+      <w:proofErr w:type="spellStart"/>
+      <w:r>
+        <w:rPr>
+          <w:rFonts w:eastAsia="Times New Roman" w:cs="Times New Roman"/>
+          <w:lang w:eastAsia="hu-HU"/>
+        </w:rPr>
+        <w:t>msec</w:t>
+      </w:r>
+      <w:proofErr w:type="spellEnd"/>
+      <w:r>
+        <w:rPr>
+          <w:rFonts w:eastAsia="Times New Roman" w:cs="Times New Roman"/>
+          <w:lang w:eastAsia="hu-HU"/>
+        </w:rPr>
+        <w:t>)</w:t>
       </w:r>
     </w:p>
     <w:p>
@@ -666,7 +846,23 @@
           <w:rFonts w:eastAsia="Times New Roman" w:cs="Times New Roman"/>
           <w:lang w:eastAsia="hu-HU"/>
         </w:rPr>
-        <w:t>5-szörös pólusáthelyezési arány estén : 0,8/5 = 0.16 legyen a szabályozó időállandója</w:t>
+        <w:t xml:space="preserve">5-szörös pólusáthelyezési arány </w:t>
+      </w:r>
+      <w:proofErr w:type="gramStart"/>
+      <w:r>
+        <w:rPr>
+          <w:rFonts w:eastAsia="Times New Roman" w:cs="Times New Roman"/>
+          <w:lang w:eastAsia="hu-HU"/>
+        </w:rPr>
+        <w:t>estén :</w:t>
+      </w:r>
+      <w:proofErr w:type="gramEnd"/>
+      <w:r>
+        <w:rPr>
+          <w:rFonts w:eastAsia="Times New Roman" w:cs="Times New Roman"/>
+          <w:lang w:eastAsia="hu-HU"/>
+        </w:rPr>
+        <w:t xml:space="preserve"> 0,8/5 = 0.16 legyen a szabályozó időállandója</w:t>
       </w:r>
     </w:p>
     <w:p>
@@ -750,7 +946,23 @@
           <w:rFonts w:eastAsia="Times New Roman" w:cs="Times New Roman"/>
           <w:lang w:eastAsia="hu-HU"/>
         </w:rPr>
-        <w:t>Szabályozási idő kisebb, mint 10 msec (ha nincs korlátozás)</w:t>
+        <w:t xml:space="preserve">Szabályozási idő kisebb, mint 10 </w:t>
+      </w:r>
+      <w:proofErr w:type="spellStart"/>
+      <w:r>
+        <w:rPr>
+          <w:rFonts w:eastAsia="Times New Roman" w:cs="Times New Roman"/>
+          <w:lang w:eastAsia="hu-HU"/>
+        </w:rPr>
+        <w:t>msec</w:t>
+      </w:r>
+      <w:proofErr w:type="spellEnd"/>
+      <w:r>
+        <w:rPr>
+          <w:rFonts w:eastAsia="Times New Roman" w:cs="Times New Roman"/>
+          <w:lang w:eastAsia="hu-HU"/>
+        </w:rPr>
+        <w:t xml:space="preserve"> (ha nincs korlátozás)</w:t>
       </w:r>
     </w:p>
     <w:p>
@@ -787,6 +999,7 @@
       <w:r>
         <w:rPr>
           <w:rFonts w:eastAsia="Times New Roman" w:cs="Times New Roman"/>
+          <w:noProof/>
           <w:lang w:eastAsia="hu-HU"/>
         </w:rPr>
         <w:drawing>
@@ -852,6 +1065,7 @@
           <w:lang w:eastAsia="hu-HU"/>
         </w:rPr>
       </w:pPr>
+      <w:proofErr w:type="gramStart"/>
       <w:r>
         <w:rPr>
           <w:rFonts w:eastAsia="Times New Roman" w:cs="Times New Roman"/>
@@ -859,7 +1073,17 @@
           <w:bCs/>
           <w:lang w:eastAsia="hu-HU"/>
         </w:rPr>
-        <w:t>Kettes típusú PI:</w:t>
+        <w:t>Kettes típusú</w:t>
+      </w:r>
+      <w:proofErr w:type="gramEnd"/>
+      <w:r>
+        <w:rPr>
+          <w:rFonts w:eastAsia="Times New Roman" w:cs="Times New Roman"/>
+          <w:b/>
+          <w:bCs/>
+          <w:lang w:eastAsia="hu-HU"/>
+        </w:rPr>
+        <w:t xml:space="preserve"> PI:</w:t>
       </w:r>
     </w:p>
     <w:p>
@@ -985,7 +1209,23 @@
           <w:rFonts w:eastAsia="Times New Roman" w:cs="Times New Roman"/>
           <w:lang w:eastAsia="hu-HU"/>
         </w:rPr>
-        <w:t>Szabályozási idő kb. 20 msec a nagy integrálási idő miatt</w:t>
+        <w:t xml:space="preserve">Szabályozási idő kb. 20 </w:t>
+      </w:r>
+      <w:proofErr w:type="spellStart"/>
+      <w:r>
+        <w:rPr>
+          <w:rFonts w:eastAsia="Times New Roman" w:cs="Times New Roman"/>
+          <w:lang w:eastAsia="hu-HU"/>
+        </w:rPr>
+        <w:t>msec</w:t>
+      </w:r>
+      <w:proofErr w:type="spellEnd"/>
+      <w:r>
+        <w:rPr>
+          <w:rFonts w:eastAsia="Times New Roman" w:cs="Times New Roman"/>
+          <w:lang w:eastAsia="hu-HU"/>
+        </w:rPr>
+        <w:t xml:space="preserve"> a nagy integrálási idő miatt</w:t>
       </w:r>
     </w:p>
     <w:p>
@@ -1001,6 +1241,7 @@
       <w:r>
         <w:rPr>
           <w:rFonts w:eastAsia="Times New Roman" w:cs="Times New Roman"/>
+          <w:noProof/>
           <w:lang w:eastAsia="hu-HU"/>
         </w:rPr>
         <w:drawing>
@@ -1105,12 +1346,21 @@
           <w:lang w:eastAsia="hu-HU"/>
         </w:rPr>
       </w:pPr>
+      <w:proofErr w:type="gramStart"/>
       <w:r>
         <w:rPr>
           <w:rFonts w:eastAsia="Times New Roman"/>
           <w:lang w:eastAsia="hu-HU"/>
         </w:rPr>
-        <w:t>Pozíciószabályozás</w:t>
+        <w:t>Pozíció</w:t>
+      </w:r>
+      <w:proofErr w:type="gramEnd"/>
+      <w:r>
+        <w:rPr>
+          <w:rFonts w:eastAsia="Times New Roman"/>
+          <w:lang w:eastAsia="hu-HU"/>
+        </w:rPr>
+        <w:t>szabályozás</w:t>
       </w:r>
     </w:p>
     <w:p>
@@ -1139,13 +1389,38 @@
           <w:lang w:eastAsia="hu-HU"/>
         </w:rPr>
       </w:pPr>
+      <w:proofErr w:type="spellStart"/>
       <w:r>
         <w:rPr>
           <w:rFonts w:eastAsia="Times New Roman"/>
           <w:lang w:eastAsia="hu-HU"/>
         </w:rPr>
         <w:lastRenderedPageBreak/>
-        <w:t>Feszültségvezérelt egyhurkos pozíciószabályozás:</w:t>
+        <w:t>Feszültségvezérelt</w:t>
+      </w:r>
+      <w:proofErr w:type="spellEnd"/>
+      <w:r>
+        <w:rPr>
+          <w:rFonts w:eastAsia="Times New Roman"/>
+          <w:lang w:eastAsia="hu-HU"/>
+        </w:rPr>
+        <w:t xml:space="preserve"> egyhurkos </w:t>
+      </w:r>
+      <w:proofErr w:type="gramStart"/>
+      <w:r>
+        <w:rPr>
+          <w:rFonts w:eastAsia="Times New Roman"/>
+          <w:lang w:eastAsia="hu-HU"/>
+        </w:rPr>
+        <w:t>pozíció</w:t>
+      </w:r>
+      <w:proofErr w:type="gramEnd"/>
+      <w:r>
+        <w:rPr>
+          <w:rFonts w:eastAsia="Times New Roman"/>
+          <w:lang w:eastAsia="hu-HU"/>
+        </w:rPr>
+        <w:t>szabályozás:</w:t>
       </w:r>
     </w:p>
     <w:p>
@@ -1179,7 +1454,23 @@
           <w:rFonts w:eastAsia="Times New Roman"/>
           <w:lang w:eastAsia="hu-HU"/>
         </w:rPr>
-        <w:t>Kaszkád pozíciószabályozás alárendelt áramszabályozással</w:t>
+        <w:t xml:space="preserve">Kaszkád </w:t>
+      </w:r>
+      <w:proofErr w:type="gramStart"/>
+      <w:r>
+        <w:rPr>
+          <w:rFonts w:eastAsia="Times New Roman"/>
+          <w:lang w:eastAsia="hu-HU"/>
+        </w:rPr>
+        <w:t>pozíció</w:t>
+      </w:r>
+      <w:proofErr w:type="gramEnd"/>
+      <w:r>
+        <w:rPr>
+          <w:rFonts w:eastAsia="Times New Roman"/>
+          <w:lang w:eastAsia="hu-HU"/>
+        </w:rPr>
+        <w:t>szabályozás alárendelt áramszabályozással</w:t>
       </w:r>
     </w:p>
     <w:p>
@@ -1223,7 +1514,23 @@
           <w:rFonts w:eastAsia="Times New Roman" w:cs="Times New Roman"/>
           <w:lang w:eastAsia="hu-HU"/>
         </w:rPr>
-        <w:t>PD stabilizáló pozíciószabályozás</w:t>
+        <w:t xml:space="preserve">PD </w:t>
+      </w:r>
+      <w:proofErr w:type="gramStart"/>
+      <w:r>
+        <w:rPr>
+          <w:rFonts w:eastAsia="Times New Roman" w:cs="Times New Roman"/>
+          <w:lang w:eastAsia="hu-HU"/>
+        </w:rPr>
+        <w:t>stabilizáló</w:t>
+      </w:r>
+      <w:proofErr w:type="gramEnd"/>
+      <w:r>
+        <w:rPr>
+          <w:rFonts w:eastAsia="Times New Roman" w:cs="Times New Roman"/>
+          <w:lang w:eastAsia="hu-HU"/>
+        </w:rPr>
+        <w:t xml:space="preserve"> pozíciószabályozás</w:t>
       </w:r>
     </w:p>
     <w:p>
@@ -1261,7 +1568,23 @@
           <w:rFonts w:eastAsia="Times New Roman"/>
           <w:lang w:eastAsia="hu-HU"/>
         </w:rPr>
-        <w:t>Kaszkád pozíciószabályozás alárendelt szögsebesség szabályozással</w:t>
+        <w:t xml:space="preserve">Kaszkád </w:t>
+      </w:r>
+      <w:proofErr w:type="gramStart"/>
+      <w:r>
+        <w:rPr>
+          <w:rFonts w:eastAsia="Times New Roman"/>
+          <w:lang w:eastAsia="hu-HU"/>
+        </w:rPr>
+        <w:t>pozíció</w:t>
+      </w:r>
+      <w:proofErr w:type="gramEnd"/>
+      <w:r>
+        <w:rPr>
+          <w:rFonts w:eastAsia="Times New Roman"/>
+          <w:lang w:eastAsia="hu-HU"/>
+        </w:rPr>
+        <w:t>szabályozás alárendelt szögsebesség szabályozással</w:t>
       </w:r>
     </w:p>
     <w:p>
@@ -1298,12 +1621,21 @@
           <w:lang w:eastAsia="hu-HU"/>
         </w:rPr>
       </w:pPr>
-      <w:r>
-        <w:rPr>
-          <w:rFonts w:eastAsia="Times New Roman" w:cs="Times New Roman"/>
-          <w:lang w:eastAsia="hu-HU"/>
-        </w:rPr>
-        <w:t>Feszültségvezérel motor: kéttárolós tag + PI vagy PID szögsebesség szabályozó --&gt; eredője: kéttárolós arányos tag</w:t>
+      <w:proofErr w:type="spellStart"/>
+      <w:r>
+        <w:rPr>
+          <w:rFonts w:eastAsia="Times New Roman" w:cs="Times New Roman"/>
+          <w:lang w:eastAsia="hu-HU"/>
+        </w:rPr>
+        <w:t>Feszültségvezérel</w:t>
+      </w:r>
+      <w:proofErr w:type="spellEnd"/>
+      <w:r>
+        <w:rPr>
+          <w:rFonts w:eastAsia="Times New Roman" w:cs="Times New Roman"/>
+          <w:lang w:eastAsia="hu-HU"/>
+        </w:rPr>
+        <w:t xml:space="preserve"> motor: kéttárolós tag + PI vagy PID szögsebesség szabályozó --&gt; eredője: kéttárolós arányos tag</w:t>
       </w:r>
     </w:p>
     <w:p>
@@ -1324,7 +1656,23 @@
           <w:rFonts w:eastAsia="Times New Roman" w:cs="Times New Roman"/>
           <w:lang w:eastAsia="hu-HU"/>
         </w:rPr>
-        <w:t>PD vagy PI, vagy PID pozíciószabályozás + áramkorlát</w:t>
+        <w:t xml:space="preserve">PD vagy PI, vagy PID </w:t>
+      </w:r>
+      <w:proofErr w:type="gramStart"/>
+      <w:r>
+        <w:rPr>
+          <w:rFonts w:eastAsia="Times New Roman" w:cs="Times New Roman"/>
+          <w:lang w:eastAsia="hu-HU"/>
+        </w:rPr>
+        <w:t>pozíció</w:t>
+      </w:r>
+      <w:proofErr w:type="gramEnd"/>
+      <w:r>
+        <w:rPr>
+          <w:rFonts w:eastAsia="Times New Roman" w:cs="Times New Roman"/>
+          <w:lang w:eastAsia="hu-HU"/>
+        </w:rPr>
+        <w:t>szabályozás + áramkorlát</w:t>
       </w:r>
     </w:p>
     <w:p>
@@ -1449,8 +1797,33 @@
           <w:rFonts w:eastAsia="Times New Roman" w:cs="Times New Roman"/>
           <w:lang w:eastAsia="hu-HU"/>
         </w:rPr>
-        <w:t>A legkülső pozíciószabályozás általában PD, mert a robotoknál a csuklók pozícióbeállásánál követelmény az aperiodikusság</w:t>
-      </w:r>
+        <w:t xml:space="preserve">A legkülső </w:t>
+      </w:r>
+      <w:proofErr w:type="gramStart"/>
+      <w:r>
+        <w:rPr>
+          <w:rFonts w:eastAsia="Times New Roman" w:cs="Times New Roman"/>
+          <w:lang w:eastAsia="hu-HU"/>
+        </w:rPr>
+        <w:t>pozíció</w:t>
+      </w:r>
+      <w:proofErr w:type="gramEnd"/>
+      <w:r>
+        <w:rPr>
+          <w:rFonts w:eastAsia="Times New Roman" w:cs="Times New Roman"/>
+          <w:lang w:eastAsia="hu-HU"/>
+        </w:rPr>
+        <w:t xml:space="preserve">szabályozás általában PD, mert a robotoknál a csuklók pozícióbeállásánál követelmény az </w:t>
+      </w:r>
+      <w:proofErr w:type="spellStart"/>
+      <w:r>
+        <w:rPr>
+          <w:rFonts w:eastAsia="Times New Roman" w:cs="Times New Roman"/>
+          <w:lang w:eastAsia="hu-HU"/>
+        </w:rPr>
+        <w:t>aperiodikusság</w:t>
+      </w:r>
+      <w:proofErr w:type="spellEnd"/>
     </w:p>
     <w:p>
       <w:pPr>
@@ -1504,8 +1877,17 @@
           <w:rFonts w:eastAsia="Times New Roman" w:cs="Times New Roman"/>
           <w:lang w:eastAsia="hu-HU"/>
         </w:rPr>
-        <w:t>Mindenhol ki kell küszöbölni az elintegrálódást</w:t>
-      </w:r>
+        <w:t xml:space="preserve">Mindenhol ki kell küszöbölni az </w:t>
+      </w:r>
+      <w:proofErr w:type="spellStart"/>
+      <w:r>
+        <w:rPr>
+          <w:rFonts w:eastAsia="Times New Roman" w:cs="Times New Roman"/>
+          <w:lang w:eastAsia="hu-HU"/>
+        </w:rPr>
+        <w:t>elintegrálódást</w:t>
+      </w:r>
+      <w:proofErr w:type="spellEnd"/>
     </w:p>
     <w:p>
       <w:pPr>
@@ -1580,304 +1962,6 @@
           <w:lang w:eastAsia="hu-HU"/>
         </w:rPr>
       </w:pPr>
-    </w:p>
-    <w:p>
-      <w:pPr>
-        <w:pStyle w:val="Cmsor2"/>
-        <w:rPr>
-          <w:rFonts w:eastAsia="Times New Roman"/>
-          <w:lang w:eastAsia="hu-HU"/>
-        </w:rPr>
-      </w:pPr>
-      <w:r>
-        <w:rPr>
-          <w:rFonts w:eastAsia="Times New Roman"/>
-          <w:lang w:eastAsia="hu-HU"/>
-        </w:rPr>
-        <w:t>Lökésmentes indítás</w:t>
-      </w:r>
-    </w:p>
-    <w:p>
-      <w:pPr>
-        <w:pStyle w:val="Listaszerbekezds"/>
-        <w:numPr>
-          <w:ilvl w:val="0"/>
-          <w:numId w:val="13"/>
-        </w:numPr>
-        <w:spacing w:before="0" w:after="0"/>
-        <w:jc w:val="left"/>
-        <w:rPr>
-          <w:rFonts w:eastAsia="Times New Roman" w:cs="Times New Roman"/>
-          <w:b/>
-          <w:lang w:eastAsia="hu-HU"/>
-        </w:rPr>
-      </w:pPr>
-      <w:r>
-        <w:rPr>
-          <w:rFonts w:eastAsia="Times New Roman" w:cs="Times New Roman"/>
-          <w:b/>
-          <w:lang w:eastAsia="hu-HU"/>
-        </w:rPr>
-        <w:t>Ipari szabályozóban:</w:t>
-      </w:r>
-    </w:p>
-    <w:p>
-      <w:pPr>
-        <w:pStyle w:val="Listaszerbekezds"/>
-        <w:numPr>
-          <w:ilvl w:val="1"/>
-          <w:numId w:val="13"/>
-        </w:numPr>
-        <w:spacing w:before="0" w:after="0"/>
-        <w:jc w:val="left"/>
-        <w:rPr>
-          <w:rFonts w:eastAsia="Times New Roman" w:cs="Times New Roman"/>
-          <w:lang w:eastAsia="hu-HU"/>
-        </w:rPr>
-      </w:pPr>
-      <w:r>
-        <w:rPr>
-          <w:rFonts w:eastAsia="Times New Roman" w:cs="Times New Roman"/>
-          <w:lang w:eastAsia="hu-HU"/>
-        </w:rPr>
-        <w:t>kézi</w:t>
-      </w:r>
-    </w:p>
-    <w:p>
-      <w:pPr>
-        <w:pStyle w:val="Listaszerbekezds"/>
-        <w:numPr>
-          <w:ilvl w:val="1"/>
-          <w:numId w:val="13"/>
-        </w:numPr>
-        <w:spacing w:before="0" w:after="0"/>
-        <w:jc w:val="left"/>
-        <w:rPr>
-          <w:rFonts w:eastAsia="Times New Roman" w:cs="Times New Roman"/>
-          <w:lang w:eastAsia="hu-HU"/>
-        </w:rPr>
-      </w:pPr>
-      <w:r>
-        <w:rPr>
-          <w:rFonts w:eastAsia="Times New Roman" w:cs="Times New Roman"/>
-          <w:lang w:eastAsia="hu-HU"/>
-        </w:rPr>
-        <w:t>automatikus</w:t>
-      </w:r>
-    </w:p>
-    <w:p>
-      <w:pPr>
-        <w:pStyle w:val="Listaszerbekezds"/>
-        <w:numPr>
-          <w:ilvl w:val="2"/>
-          <w:numId w:val="13"/>
-        </w:numPr>
-        <w:spacing w:before="0" w:after="0"/>
-        <w:jc w:val="left"/>
-        <w:rPr>
-          <w:rFonts w:eastAsia="Times New Roman" w:cs="Times New Roman"/>
-          <w:lang w:eastAsia="hu-HU"/>
-        </w:rPr>
-      </w:pPr>
-      <w:r>
-        <w:rPr>
-          <w:rFonts w:eastAsia="Times New Roman" w:cs="Times New Roman"/>
-          <w:lang w:eastAsia="hu-HU"/>
-        </w:rPr>
-        <w:t>az irányító program az initializáció alatt beméri az aktuális irányító jelet (kézi irányítás jelét)</w:t>
-      </w:r>
-    </w:p>
-    <w:p>
-      <w:pPr>
-        <w:pStyle w:val="Listaszerbekezds"/>
-        <w:numPr>
-          <w:ilvl w:val="2"/>
-          <w:numId w:val="13"/>
-        </w:numPr>
-        <w:spacing w:before="0" w:after="0"/>
-        <w:jc w:val="left"/>
-        <w:rPr>
-          <w:rFonts w:eastAsia="Times New Roman" w:cs="Times New Roman"/>
-          <w:lang w:eastAsia="hu-HU"/>
-        </w:rPr>
-      </w:pPr>
-      <w:r>
-        <w:rPr>
-          <w:rFonts w:eastAsia="Times New Roman" w:cs="Times New Roman"/>
-          <w:lang w:eastAsia="hu-HU"/>
-        </w:rPr>
-        <w:t>az alapjelből és az aktuális ellenőrző jelből kiszámítjuk a legelső alkalommal kiküldendő irányítandó jelet úgy hogy egyenlő legyen a bemért kézi irányító jellel + definiálatlan/határozatlan értékeket inicializáljuk (magyarul: bypasseljük a szabályozót az első néhány ciklusban és egy másik szabályozóval indítjuk a gépet)</w:t>
-      </w:r>
-    </w:p>
-    <w:p>
-      <w:pPr>
-        <w:pStyle w:val="Listaszerbekezds"/>
-        <w:numPr>
-          <w:ilvl w:val="2"/>
-          <w:numId w:val="13"/>
-        </w:numPr>
-        <w:spacing w:before="0" w:after="0"/>
-        <w:jc w:val="left"/>
-        <w:rPr>
-          <w:rFonts w:eastAsia="Times New Roman" w:cs="Times New Roman"/>
-          <w:lang w:eastAsia="hu-HU"/>
-        </w:rPr>
-      </w:pPr>
-      <w:r>
-        <w:rPr>
-          <w:rFonts w:eastAsia="Times New Roman" w:cs="Times New Roman"/>
-          <w:lang w:eastAsia="hu-HU"/>
-        </w:rPr>
-        <w:t xml:space="preserve">átkapcsolás automatikus üzemmódba </w:t>
-      </w:r>
-      <w:r>
-        <w:rPr>
-          <w:rFonts w:eastAsia="Times New Roman" w:cs="Times New Roman"/>
-          <w:lang w:eastAsia="hu-HU"/>
-        </w:rPr>
-        <w:sym w:font="Wingdings" w:char="F0E0"/>
-      </w:r>
-      <w:r>
-        <w:rPr>
-          <w:rFonts w:eastAsia="Times New Roman" w:cs="Times New Roman"/>
-          <w:lang w:eastAsia="hu-HU"/>
-        </w:rPr>
-        <w:t>kiküldeni a visszamérttel megegyező első irányító jelet</w:t>
-      </w:r>
-    </w:p>
-    <w:p>
-      <w:pPr>
-        <w:pStyle w:val="Listaszerbekezds"/>
-        <w:numPr>
-          <w:ilvl w:val="2"/>
-          <w:numId w:val="13"/>
-        </w:numPr>
-        <w:spacing w:before="0" w:after="0"/>
-        <w:jc w:val="left"/>
-        <w:rPr>
-          <w:rFonts w:eastAsia="Times New Roman" w:cs="Times New Roman"/>
-          <w:lang w:eastAsia="hu-HU"/>
-        </w:rPr>
-      </w:pPr>
-      <w:r>
-        <w:rPr>
-          <w:rFonts w:eastAsia="Times New Roman" w:cs="Times New Roman"/>
-          <w:lang w:eastAsia="hu-HU"/>
-        </w:rPr>
-        <w:t>az átmenetnek akkor kell végbemennie, amikor az már nem okoz lökést</w:t>
-      </w:r>
-    </w:p>
-    <w:p>
-      <w:pPr>
-        <w:pStyle w:val="Listaszerbekezds"/>
-        <w:numPr>
-          <w:ilvl w:val="0"/>
-          <w:numId w:val="13"/>
-        </w:numPr>
-        <w:spacing w:before="0" w:after="0"/>
-        <w:jc w:val="left"/>
-        <w:rPr>
-          <w:rFonts w:eastAsia="Times New Roman" w:cs="Times New Roman"/>
-          <w:b/>
-          <w:lang w:eastAsia="hu-HU"/>
-        </w:rPr>
-      </w:pPr>
-      <w:r>
-        <w:rPr>
-          <w:rFonts w:eastAsia="Times New Roman" w:cs="Times New Roman"/>
-          <w:b/>
-          <w:lang w:eastAsia="hu-HU"/>
-        </w:rPr>
-        <w:t>Robotokban</w:t>
-      </w:r>
-    </w:p>
-    <w:p>
-      <w:pPr>
-        <w:pStyle w:val="Listaszerbekezds"/>
-        <w:numPr>
-          <w:ilvl w:val="1"/>
-          <w:numId w:val="13"/>
-        </w:numPr>
-        <w:spacing w:before="0" w:after="0"/>
-        <w:jc w:val="left"/>
-        <w:rPr>
-          <w:rFonts w:eastAsia="Times New Roman" w:cs="Times New Roman"/>
-          <w:lang w:eastAsia="hu-HU"/>
-        </w:rPr>
-      </w:pPr>
-      <w:r>
-        <w:rPr>
-          <w:rFonts w:eastAsia="Times New Roman" w:cs="Times New Roman"/>
-          <w:lang w:eastAsia="hu-HU"/>
-        </w:rPr>
-        <w:t>nincs kézi-automatikus kapcsoló</w:t>
-      </w:r>
-    </w:p>
-    <w:p>
-      <w:pPr>
-        <w:pStyle w:val="Listaszerbekezds"/>
-        <w:numPr>
-          <w:ilvl w:val="1"/>
-          <w:numId w:val="13"/>
-        </w:numPr>
-        <w:spacing w:before="0" w:after="0"/>
-        <w:jc w:val="left"/>
-        <w:rPr>
-          <w:rFonts w:eastAsia="Times New Roman" w:cs="Times New Roman"/>
-          <w:lang w:eastAsia="hu-HU"/>
-        </w:rPr>
-      </w:pPr>
-      <w:r>
-        <w:rPr>
-          <w:rFonts w:eastAsia="Times New Roman" w:cs="Times New Roman"/>
-          <w:lang w:eastAsia="hu-HU"/>
-        </w:rPr>
-        <w:t>a betanító pulttal végzet működtetés nem kézi üzem, hanem egy másfajta csuklószabályozás</w:t>
-      </w:r>
-    </w:p>
-    <w:p>
-      <w:pPr>
-        <w:pStyle w:val="Listaszerbekezds"/>
-        <w:numPr>
-          <w:ilvl w:val="1"/>
-          <w:numId w:val="13"/>
-        </w:numPr>
-        <w:spacing w:before="0" w:after="0"/>
-        <w:jc w:val="left"/>
-        <w:rPr>
-          <w:rFonts w:eastAsia="Times New Roman" w:cs="Times New Roman"/>
-          <w:lang w:eastAsia="hu-HU"/>
-        </w:rPr>
-      </w:pPr>
-      <w:r>
-        <w:rPr>
-          <w:rFonts w:eastAsia="Times New Roman" w:cs="Times New Roman"/>
-          <w:lang w:eastAsia="hu-HU"/>
-        </w:rPr>
-        <w:t>lehető leggyorsabb szabályozás, minimális lökésmentesség</w:t>
-      </w:r>
-    </w:p>
-    <w:p>
-      <w:pPr>
-        <w:pStyle w:val="Listaszerbekezds"/>
-        <w:numPr>
-          <w:ilvl w:val="1"/>
-          <w:numId w:val="13"/>
-        </w:numPr>
-        <w:spacing w:before="0" w:after="0"/>
-        <w:jc w:val="left"/>
-        <w:rPr>
-          <w:rFonts w:eastAsia="Times New Roman" w:cs="Times New Roman"/>
-          <w:lang w:eastAsia="hu-HU"/>
-        </w:rPr>
-      </w:pPr>
-      <w:r>
-        <w:rPr>
-          <w:rFonts w:eastAsia="Times New Roman" w:cs="Times New Roman"/>
-          <w:lang w:eastAsia="hu-HU"/>
-        </w:rPr>
-        <w:t>amikor a fékek elengednek pontosan akkora nyomatékot kell adni, hogy ne legyen lökés</w:t>
-      </w:r>
       <w:bookmarkStart w:id="0" w:name="_GoBack"/>
       <w:bookmarkEnd w:id="0"/>
     </w:p>
@@ -4012,6 +4096,7 @@
   <w:style w:type="character" w:default="1" w:styleId="Bekezdsalapbettpusa">
     <w:name w:val="Default Paragraph Font"/>
     <w:uiPriority w:val="1"/>
+    <w:semiHidden/>
     <w:unhideWhenUsed/>
   </w:style>
   <w:style w:type="table" w:default="1" w:styleId="Normltblzat">
@@ -4707,7 +4792,7 @@
 </file>
 
 <file path=customXml/itemProps1.xml><?xml version="1.0" encoding="utf-8"?>
-<ds:datastoreItem xmlns:ds="http://schemas.openxmlformats.org/officeDocument/2006/customXml" ds:itemID="{6E0703E8-BD78-43C8-B06B-F8351FF09BAC}">
+<ds:datastoreItem xmlns:ds="http://schemas.openxmlformats.org/officeDocument/2006/customXml" ds:itemID="{43AE9755-F686-4EF3-B7B0-2254E1AF643E}">
   <ds:schemaRefs>
     <ds:schemaRef ds:uri="http://schemas.openxmlformats.org/officeDocument/2006/bibliography"/>
   </ds:schemaRefs>

</xml_diff>